<commit_message>
upload codes for the final porject
</commit_message>
<xml_diff>
--- a/SI 507 – Final project proposal.docx
+++ b/SI 507 – Final project proposal.docx
@@ -6,7 +6,6 @@
       <w:pPr>
         <w:jc w:val="center"/>
         <w:rPr>
-          <w:rFonts w:hint="eastAsia"/>
           <w:b/>
           <w:sz w:val="28"/>
           <w:lang w:eastAsia="zh-TW"/>
@@ -15,8 +14,17 @@
     </w:p>
     <w:p>
       <w:pPr>
-        <w:rPr>
-          <w:rFonts w:hint="eastAsia"/>
+        <w:jc w:val="center"/>
+        <w:rPr>
+          <w:b/>
+          <w:sz w:val="28"/>
+          <w:lang w:eastAsia="zh-TW"/>
+        </w:rPr>
+      </w:pPr>
+    </w:p>
+    <w:p>
+      <w:pPr>
+        <w:rPr>
           <w:color w:val="FFFF00"/>
           <w:highlight w:val="black"/>
           <w:lang w:eastAsia="zh-TW"/>
@@ -56,21 +64,30 @@
           <w:highlight w:val="black"/>
           <w:lang w:eastAsia="zh-TW"/>
         </w:rPr>
-        <w:t xml:space="preserve">Project </w:t>
-      </w:r>
-      <w:r>
-        <w:rPr>
-          <w:rFonts w:hint="eastAsia"/>
+        <w:t>Project</w:t>
+      </w:r>
+      <w:r>
+        <w:rPr>
           <w:color w:val="FFFF00"/>
           <w:highlight w:val="black"/>
           <w:lang w:eastAsia="zh-TW"/>
         </w:rPr>
-        <w:t>Checkpoint</w:t>
-      </w:r>
-      <w:r>
-        <w:rPr>
-          <w:rFonts w:hint="eastAsia"/>
-          <w:color w:val="FFFF00"/>
+        <w:t xml:space="preserve"> (final version)</w:t>
+      </w:r>
+    </w:p>
+    <w:p>
+      <w:pPr>
+        <w:rPr>
+          <w:color w:val="FFFFFF" w:themeColor="background1"/>
+          <w:highlight w:val="black"/>
+          <w:lang w:eastAsia="zh-TW"/>
+        </w:rPr>
+      </w:pPr>
+      <w:r>
+        <w:rPr>
+          <w:rFonts w:hint="eastAsia"/>
+          <w:color w:val="FFFFFF" w:themeColor="background1"/>
+          <w:highlight w:val="black"/>
           <w:lang w:eastAsia="zh-TW"/>
         </w:rPr>
         <w:t xml:space="preserve">  </w:t>
@@ -78,17 +95,971 @@
       <w:r>
         <w:rPr>
           <w:rFonts w:hint="eastAsia"/>
+          <w:color w:val="FFFFFF" w:themeColor="background1"/>
+          <w:highlight w:val="black"/>
+          <w:lang w:eastAsia="zh-TW"/>
+        </w:rPr>
+        <w:t>Author: Yiu-Wen Yu</w:t>
+      </w:r>
+      <w:r>
+        <w:rPr>
+          <w:rFonts w:hint="eastAsia"/>
+          <w:color w:val="FFFFFF" w:themeColor="background1"/>
+          <w:highlight w:val="black"/>
+          <w:lang w:eastAsia="zh-TW"/>
+        </w:rPr>
+        <w:t xml:space="preserve"> </w:t>
+      </w:r>
+    </w:p>
+    <w:p>
+      <w:pPr>
+        <w:rPr>
+          <w:color w:val="FFFFFF" w:themeColor="background1"/>
+          <w:lang w:eastAsia="zh-TW"/>
+        </w:rPr>
+      </w:pPr>
+      <w:r>
+        <w:rPr>
+          <w:rFonts w:hint="eastAsia"/>
+          <w:color w:val="FFFFFF" w:themeColor="background1"/>
+          <w:highlight w:val="black"/>
+          <w:lang w:eastAsia="zh-TW"/>
+        </w:rPr>
+        <w:t xml:space="preserve">  </w:t>
+      </w:r>
+      <w:r>
+        <w:rPr>
+          <w:rFonts w:hint="eastAsia"/>
+          <w:color w:val="FFFFFF" w:themeColor="background1"/>
+          <w:highlight w:val="black"/>
+          <w:lang w:eastAsia="zh-TW"/>
+        </w:rPr>
+        <w:t>Date:</w:t>
+      </w:r>
+      <w:r>
+        <w:rPr>
+          <w:rFonts w:hint="eastAsia"/>
+          <w:color w:val="FFFFFF" w:themeColor="background1"/>
+          <w:highlight w:val="black"/>
+          <w:lang w:eastAsia="zh-TW"/>
+        </w:rPr>
+        <w:t xml:space="preserve"> 2018/04/19</w:t>
+      </w:r>
+      <w:r>
+        <w:rPr>
+          <w:rFonts w:hint="eastAsia"/>
+          <w:color w:val="FFFFFF" w:themeColor="background1"/>
+          <w:lang w:eastAsia="zh-TW"/>
+        </w:rPr>
+        <w:t xml:space="preserve">   </w:t>
+      </w:r>
+    </w:p>
+    <w:p>
+      <w:pPr>
+        <w:rPr>
+          <w:b/>
+          <w:sz w:val="28"/>
+          <w:lang w:eastAsia="zh-TW"/>
+        </w:rPr>
+      </w:pPr>
+    </w:p>
+    <w:p>
+      <w:pPr>
+        <w:rPr>
+          <w:b/>
+          <w:lang w:eastAsia="zh-TW"/>
+        </w:rPr>
+      </w:pPr>
+      <w:r>
+        <w:rPr>
+          <w:b/>
+          <w:lang w:eastAsia="zh-TW"/>
+        </w:rPr>
+        <w:t xml:space="preserve">Program Description </w:t>
+      </w:r>
+    </w:p>
+    <w:p>
+      <w:pPr>
+        <w:rPr>
+          <w:lang w:eastAsia="zh-TW"/>
+        </w:rPr>
+      </w:pPr>
+      <w:r>
+        <w:rPr>
+          <w:lang w:eastAsia="zh-TW"/>
+        </w:rPr>
+        <w:t xml:space="preserve">The program has two main functions, including finding restaurants and finding recipes. </w:t>
+      </w:r>
+    </w:p>
+    <w:p>
+      <w:pPr>
+        <w:pStyle w:val="ListParagraph"/>
+        <w:numPr>
+          <w:ilvl w:val="0"/>
+          <w:numId w:val="3"/>
+        </w:numPr>
+        <w:rPr>
+          <w:sz w:val="22"/>
+          <w:szCs w:val="22"/>
+          <w:lang w:eastAsia="zh-TW"/>
+        </w:rPr>
+      </w:pPr>
+      <w:r>
+        <w:rPr>
+          <w:sz w:val="22"/>
+          <w:szCs w:val="22"/>
+          <w:lang w:eastAsia="zh-TW"/>
+        </w:rPr>
+        <w:t xml:space="preserve">Upon initiation, the program displays an </w:t>
+      </w:r>
+      <w:r>
+        <w:rPr>
+          <w:sz w:val="22"/>
+          <w:szCs w:val="22"/>
+          <w:u w:val="single"/>
+          <w:lang w:eastAsia="zh-TW"/>
+        </w:rPr>
+        <w:t>interactive command</w:t>
+      </w:r>
+      <w:r>
+        <w:rPr>
+          <w:sz w:val="22"/>
+          <w:szCs w:val="22"/>
+          <w:lang w:eastAsia="zh-TW"/>
+        </w:rPr>
+        <w:t xml:space="preserve">, which asks user to </w:t>
+      </w:r>
+      <w:r>
+        <w:rPr>
+          <w:sz w:val="22"/>
+          <w:szCs w:val="22"/>
+          <w:lang w:eastAsia="zh-TW"/>
+        </w:rPr>
+        <w:t>choose the function he/she wants to use</w:t>
+      </w:r>
+      <w:r>
+        <w:rPr>
+          <w:sz w:val="22"/>
+          <w:szCs w:val="22"/>
+          <w:lang w:eastAsia="zh-TW"/>
+        </w:rPr>
+        <w:t>.</w:t>
+      </w:r>
+    </w:p>
+    <w:p>
+      <w:pPr>
+        <w:pStyle w:val="ListParagraph"/>
+        <w:numPr>
+          <w:ilvl w:val="1"/>
+          <w:numId w:val="3"/>
+        </w:numPr>
+        <w:rPr>
+          <w:sz w:val="22"/>
+          <w:szCs w:val="22"/>
+          <w:lang w:eastAsia="zh-TW"/>
+        </w:rPr>
+      </w:pPr>
+      <w:r>
+        <w:rPr>
+          <w:sz w:val="22"/>
+          <w:szCs w:val="22"/>
+          <w:lang w:eastAsia="zh-TW"/>
+        </w:rPr>
+        <w:t xml:space="preserve">Interactive command: </w:t>
+      </w:r>
+    </w:p>
+    <w:p>
+      <w:pPr>
+        <w:pStyle w:val="ListParagraph"/>
+        <w:numPr>
+          <w:ilvl w:val="2"/>
+          <w:numId w:val="3"/>
+        </w:numPr>
+        <w:rPr>
+          <w:sz w:val="22"/>
+          <w:szCs w:val="22"/>
+          <w:lang w:eastAsia="zh-TW"/>
+        </w:rPr>
+      </w:pPr>
+      <w:r>
+        <w:rPr>
+          <w:sz w:val="22"/>
+          <w:szCs w:val="22"/>
+          <w:lang w:eastAsia="zh-TW"/>
+        </w:rPr>
+        <w:t>Find restaurants &lt;restaurants&gt;</w:t>
+      </w:r>
+    </w:p>
+    <w:p>
+      <w:pPr>
+        <w:pStyle w:val="ListParagraph"/>
+        <w:numPr>
+          <w:ilvl w:val="2"/>
+          <w:numId w:val="3"/>
+        </w:numPr>
+        <w:rPr>
+          <w:sz w:val="22"/>
+          <w:szCs w:val="22"/>
+          <w:lang w:eastAsia="zh-TW"/>
+        </w:rPr>
+      </w:pPr>
+      <w:r>
+        <w:rPr>
+          <w:sz w:val="22"/>
+          <w:szCs w:val="22"/>
+          <w:lang w:eastAsia="zh-TW"/>
+        </w:rPr>
+        <w:t>Find recipes &lt;recipes&gt;</w:t>
+      </w:r>
+    </w:p>
+    <w:p>
+      <w:pPr>
+        <w:pStyle w:val="ListParagraph"/>
+        <w:numPr>
+          <w:ilvl w:val="2"/>
+          <w:numId w:val="3"/>
+        </w:numPr>
+        <w:rPr>
+          <w:sz w:val="22"/>
+          <w:szCs w:val="22"/>
+          <w:lang w:eastAsia="zh-TW"/>
+        </w:rPr>
+      </w:pPr>
+      <w:r>
+        <w:rPr>
+          <w:sz w:val="22"/>
+          <w:szCs w:val="22"/>
+          <w:lang w:eastAsia="zh-TW"/>
+        </w:rPr>
+        <w:t xml:space="preserve">Display </w:t>
+      </w:r>
+      <w:r>
+        <w:rPr>
+          <w:sz w:val="22"/>
+          <w:szCs w:val="22"/>
+          <w:lang w:eastAsia="zh-TW"/>
+        </w:rPr>
+        <w:t>Help instruction &lt;help</w:t>
+      </w:r>
+      <w:r>
+        <w:rPr>
+          <w:sz w:val="22"/>
+          <w:szCs w:val="22"/>
+          <w:lang w:eastAsia="zh-TW"/>
+        </w:rPr>
+        <w:t xml:space="preserve">&gt; </w:t>
+      </w:r>
+    </w:p>
+    <w:p>
+      <w:pPr>
+        <w:pStyle w:val="ListParagraph"/>
+        <w:numPr>
+          <w:ilvl w:val="2"/>
+          <w:numId w:val="3"/>
+        </w:numPr>
+        <w:rPr>
+          <w:sz w:val="22"/>
+          <w:szCs w:val="22"/>
+          <w:lang w:eastAsia="zh-TW"/>
+        </w:rPr>
+      </w:pPr>
+      <w:r>
+        <w:rPr>
+          <w:sz w:val="22"/>
+          <w:szCs w:val="22"/>
+          <w:lang w:eastAsia="zh-TW"/>
+        </w:rPr>
+        <w:t>Exit the program &lt;exit&gt;</w:t>
+      </w:r>
+    </w:p>
+    <w:p>
+      <w:pPr>
+        <w:ind w:left="720"/>
+        <w:rPr>
+          <w:sz w:val="22"/>
+          <w:szCs w:val="22"/>
+          <w:lang w:eastAsia="zh-TW"/>
+        </w:rPr>
+      </w:pPr>
+    </w:p>
+    <w:p>
+      <w:pPr>
+        <w:ind w:left="720"/>
+        <w:rPr>
+          <w:sz w:val="22"/>
+          <w:szCs w:val="22"/>
+          <w:lang w:eastAsia="zh-TW"/>
+        </w:rPr>
+      </w:pPr>
+      <w:r>
+        <w:rPr>
+          <w:color w:val="808080" w:themeColor="background1" w:themeShade="80"/>
+          <w:sz w:val="22"/>
+          <w:szCs w:val="22"/>
+          <w:lang w:eastAsia="zh-TW"/>
+        </w:rPr>
+        <w:t># Finding restaurants part</w:t>
+      </w:r>
+    </w:p>
+    <w:p>
+      <w:pPr>
+        <w:pStyle w:val="ListParagraph"/>
+        <w:numPr>
+          <w:ilvl w:val="0"/>
+          <w:numId w:val="3"/>
+        </w:numPr>
+        <w:rPr>
+          <w:sz w:val="22"/>
+          <w:szCs w:val="22"/>
+          <w:lang w:eastAsia="zh-TW"/>
+        </w:rPr>
+      </w:pPr>
+      <w:r>
+        <w:rPr>
+          <w:sz w:val="22"/>
+          <w:szCs w:val="22"/>
+          <w:lang w:eastAsia="zh-TW"/>
+        </w:rPr>
+        <w:t>Once the user chooses &lt;restaurants&gt; in step 1</w:t>
+      </w:r>
+      <w:r>
+        <w:rPr>
+          <w:sz w:val="22"/>
+          <w:szCs w:val="22"/>
+          <w:lang w:eastAsia="zh-TW"/>
+        </w:rPr>
+        <w:t xml:space="preserve">, the program displays an </w:t>
+      </w:r>
+      <w:r>
+        <w:rPr>
+          <w:sz w:val="22"/>
+          <w:szCs w:val="22"/>
+          <w:u w:val="single"/>
+          <w:lang w:eastAsia="zh-TW"/>
+        </w:rPr>
+        <w:t>interactive command</w:t>
+      </w:r>
+      <w:r>
+        <w:rPr>
+          <w:sz w:val="22"/>
+          <w:szCs w:val="22"/>
+          <w:lang w:eastAsia="zh-TW"/>
+        </w:rPr>
+        <w:t xml:space="preserve">, which asks user to type in the food/restaurant in interest. </w:t>
+      </w:r>
+    </w:p>
+    <w:p>
+      <w:pPr>
+        <w:pStyle w:val="ListParagraph"/>
+        <w:numPr>
+          <w:ilvl w:val="1"/>
+          <w:numId w:val="3"/>
+        </w:numPr>
+        <w:rPr>
+          <w:sz w:val="22"/>
+          <w:szCs w:val="22"/>
+          <w:lang w:eastAsia="zh-TW"/>
+        </w:rPr>
+      </w:pPr>
+      <w:r>
+        <w:rPr>
+          <w:sz w:val="22"/>
+          <w:szCs w:val="22"/>
+          <w:lang w:eastAsia="zh-TW"/>
+        </w:rPr>
+        <w:t>Intera</w:t>
+      </w:r>
+      <w:r>
+        <w:rPr>
+          <w:sz w:val="22"/>
+          <w:szCs w:val="22"/>
+          <w:lang w:eastAsia="zh-TW"/>
+        </w:rPr>
+        <w:t>ctive command includes</w:t>
+      </w:r>
+      <w:r>
+        <w:rPr>
+          <w:sz w:val="22"/>
+          <w:szCs w:val="22"/>
+          <w:lang w:eastAsia="zh-TW"/>
+        </w:rPr>
+        <w:t>:</w:t>
+      </w:r>
+    </w:p>
+    <w:p>
+      <w:pPr>
+        <w:pStyle w:val="ListParagraph"/>
+        <w:numPr>
+          <w:ilvl w:val="2"/>
+          <w:numId w:val="3"/>
+        </w:numPr>
+        <w:ind w:left="1800"/>
+        <w:rPr>
+          <w:sz w:val="22"/>
+          <w:szCs w:val="22"/>
+          <w:lang w:eastAsia="zh-TW"/>
+        </w:rPr>
+      </w:pPr>
+      <w:r>
+        <w:rPr>
+          <w:sz w:val="22"/>
+          <w:szCs w:val="22"/>
+          <w:lang w:eastAsia="zh-TW"/>
+        </w:rPr>
+        <w:t>Help instruction &lt;help&gt;: display the description of the program</w:t>
+      </w:r>
+    </w:p>
+    <w:p>
+      <w:pPr>
+        <w:pStyle w:val="ListParagraph"/>
+        <w:numPr>
+          <w:ilvl w:val="2"/>
+          <w:numId w:val="3"/>
+        </w:numPr>
+        <w:ind w:left="1800"/>
+        <w:rPr>
+          <w:sz w:val="22"/>
+          <w:szCs w:val="22"/>
+          <w:lang w:eastAsia="zh-TW"/>
+        </w:rPr>
+      </w:pPr>
+      <w:r>
+        <w:rPr>
+          <w:sz w:val="22"/>
+          <w:szCs w:val="22"/>
+          <w:lang w:eastAsia="zh-TW"/>
+        </w:rPr>
+        <w:t>Search restaurants</w:t>
+      </w:r>
+      <w:r>
+        <w:rPr>
+          <w:sz w:val="22"/>
+          <w:szCs w:val="22"/>
+          <w:lang w:eastAsia="zh-TW"/>
+        </w:rPr>
+        <w:t xml:space="preserve"> &lt;search keyword&gt;: search restaurants based on the keyword</w:t>
+      </w:r>
+      <w:r>
+        <w:rPr>
+          <w:sz w:val="22"/>
+          <w:szCs w:val="22"/>
+          <w:lang w:eastAsia="zh-TW"/>
+        </w:rPr>
+        <w:t xml:space="preserve"> (step 3)</w:t>
+      </w:r>
+    </w:p>
+    <w:p>
+      <w:pPr>
+        <w:pStyle w:val="ListParagraph"/>
+        <w:numPr>
+          <w:ilvl w:val="2"/>
+          <w:numId w:val="3"/>
+        </w:numPr>
+        <w:ind w:left="1800"/>
+        <w:rPr>
+          <w:sz w:val="22"/>
+          <w:szCs w:val="22"/>
+          <w:lang w:eastAsia="zh-TW"/>
+        </w:rPr>
+      </w:pPr>
+      <w:r>
+        <w:rPr>
+          <w:sz w:val="22"/>
+          <w:szCs w:val="22"/>
+          <w:lang w:eastAsia="zh-TW"/>
+        </w:rPr>
+        <w:t xml:space="preserve">Check </w:t>
+      </w:r>
+      <w:r>
+        <w:rPr>
+          <w:sz w:val="22"/>
+          <w:szCs w:val="22"/>
+          <w:lang w:eastAsia="zh-TW"/>
+        </w:rPr>
+        <w:t>past history &lt;history&gt;</w:t>
+      </w:r>
+      <w:r>
+        <w:rPr>
+          <w:sz w:val="22"/>
+          <w:szCs w:val="22"/>
+          <w:lang w:eastAsia="zh-TW"/>
+        </w:rPr>
+        <w:t>:</w:t>
+      </w:r>
+      <w:r>
+        <w:rPr>
+          <w:sz w:val="22"/>
+          <w:szCs w:val="22"/>
+          <w:lang w:eastAsia="zh-TW"/>
+        </w:rPr>
+        <w:t xml:space="preserve"> display the search history of the user (step 4)</w:t>
+      </w:r>
+      <w:r>
+        <w:rPr>
+          <w:sz w:val="22"/>
+          <w:szCs w:val="22"/>
+          <w:lang w:eastAsia="zh-TW"/>
+        </w:rPr>
+        <w:t xml:space="preserve"> </w:t>
+      </w:r>
+    </w:p>
+    <w:p>
+      <w:pPr>
+        <w:pStyle w:val="ListParagraph"/>
+        <w:numPr>
+          <w:ilvl w:val="2"/>
+          <w:numId w:val="3"/>
+        </w:numPr>
+        <w:ind w:left="1800"/>
+        <w:rPr>
+          <w:sz w:val="22"/>
+          <w:szCs w:val="22"/>
+          <w:lang w:eastAsia="zh-TW"/>
+        </w:rPr>
+      </w:pPr>
+      <w:r>
+        <w:rPr>
+          <w:sz w:val="22"/>
+          <w:szCs w:val="22"/>
+          <w:lang w:eastAsia="zh-TW"/>
+        </w:rPr>
+        <w:t>Show map &lt;map&gt;: display the 10 restaurants on the map</w:t>
+      </w:r>
+      <w:r>
+        <w:rPr>
+          <w:sz w:val="22"/>
+          <w:szCs w:val="22"/>
+          <w:lang w:eastAsia="zh-TW"/>
+        </w:rPr>
+        <w:t xml:space="preserve"> (step 5)</w:t>
+      </w:r>
+    </w:p>
+    <w:p>
+      <w:pPr>
+        <w:pStyle w:val="ListParagraph"/>
+        <w:numPr>
+          <w:ilvl w:val="2"/>
+          <w:numId w:val="3"/>
+        </w:numPr>
+        <w:ind w:left="1800"/>
+        <w:rPr>
+          <w:sz w:val="22"/>
+          <w:szCs w:val="22"/>
+          <w:lang w:eastAsia="zh-TW"/>
+        </w:rPr>
+      </w:pPr>
+      <w:r>
+        <w:rPr>
+          <w:sz w:val="22"/>
+          <w:szCs w:val="22"/>
+          <w:lang w:eastAsia="zh-TW"/>
+        </w:rPr>
+        <w:t>See reviews of</w:t>
+      </w:r>
+      <w:r>
+        <w:rPr>
+          <w:sz w:val="22"/>
+          <w:szCs w:val="22"/>
+          <w:lang w:eastAsia="zh-TW"/>
+        </w:rPr>
+        <w:t xml:space="preserve"> a restaurant &lt;review number</w:t>
+      </w:r>
+      <w:r>
+        <w:rPr>
+          <w:sz w:val="22"/>
+          <w:szCs w:val="22"/>
+          <w:lang w:eastAsia="zh-TW"/>
+        </w:rPr>
+        <w:t>&gt;: display 10 most recent reviews of the selected restaurant</w:t>
+      </w:r>
+      <w:r>
+        <w:rPr>
+          <w:sz w:val="22"/>
+          <w:szCs w:val="22"/>
+          <w:lang w:eastAsia="zh-TW"/>
+        </w:rPr>
+        <w:t xml:space="preserve"> (step 6)</w:t>
+      </w:r>
+    </w:p>
+    <w:p>
+      <w:pPr>
+        <w:pStyle w:val="ListParagraph"/>
+        <w:numPr>
+          <w:ilvl w:val="2"/>
+          <w:numId w:val="3"/>
+        </w:numPr>
+        <w:ind w:left="1800"/>
+        <w:rPr>
+          <w:sz w:val="22"/>
+          <w:szCs w:val="22"/>
+          <w:lang w:eastAsia="zh-TW"/>
+        </w:rPr>
+      </w:pPr>
+      <w:r>
+        <w:rPr>
+          <w:sz w:val="22"/>
+          <w:szCs w:val="22"/>
+          <w:lang w:eastAsia="zh-TW"/>
+        </w:rPr>
+        <w:t>Help instruction &lt;help&gt;: display the description of the program</w:t>
+      </w:r>
+    </w:p>
+    <w:p>
+      <w:pPr>
+        <w:pStyle w:val="ListParagraph"/>
+        <w:numPr>
+          <w:ilvl w:val="2"/>
+          <w:numId w:val="3"/>
+        </w:numPr>
+        <w:ind w:left="1800"/>
+        <w:rPr>
+          <w:sz w:val="22"/>
+          <w:szCs w:val="22"/>
+          <w:lang w:eastAsia="zh-TW"/>
+        </w:rPr>
+      </w:pPr>
+      <w:r>
+        <w:rPr>
+          <w:sz w:val="22"/>
+          <w:szCs w:val="22"/>
+          <w:lang w:eastAsia="zh-TW"/>
+        </w:rPr>
+        <w:t>Exit the program &lt;exit&gt;</w:t>
+      </w:r>
+    </w:p>
+    <w:p>
+      <w:pPr>
+        <w:pStyle w:val="ListParagraph"/>
+        <w:numPr>
+          <w:ilvl w:val="0"/>
+          <w:numId w:val="3"/>
+        </w:numPr>
+        <w:rPr>
+          <w:sz w:val="22"/>
+          <w:szCs w:val="22"/>
+          <w:lang w:eastAsia="zh-TW"/>
+        </w:rPr>
+      </w:pPr>
+      <w:r>
+        <w:rPr>
+          <w:sz w:val="22"/>
+          <w:szCs w:val="22"/>
+          <w:lang w:eastAsia="zh-TW"/>
+        </w:rPr>
+        <w:t xml:space="preserve">Based on the input, the program fetches data from Yelp using its API, and return a list of 10 restaurants based on the average rating. </w:t>
+      </w:r>
+    </w:p>
+    <w:p>
+      <w:pPr>
+        <w:pStyle w:val="ListParagraph"/>
+        <w:numPr>
+          <w:ilvl w:val="0"/>
+          <w:numId w:val="3"/>
+        </w:numPr>
+        <w:rPr>
+          <w:sz w:val="22"/>
+          <w:szCs w:val="22"/>
+          <w:lang w:eastAsia="zh-TW"/>
+        </w:rPr>
+      </w:pPr>
+      <w:r>
+        <w:rPr>
+          <w:sz w:val="22"/>
+          <w:szCs w:val="22"/>
+          <w:lang w:eastAsia="zh-TW"/>
+        </w:rPr>
+        <w:t xml:space="preserve">At the same time, the program stores the search keyword in the </w:t>
+      </w:r>
+      <w:r>
+        <w:rPr>
+          <w:sz w:val="22"/>
+          <w:szCs w:val="22"/>
+          <w:u w:val="single"/>
+          <w:lang w:eastAsia="zh-TW"/>
+        </w:rPr>
+        <w:t>database</w:t>
+      </w:r>
+      <w:r>
+        <w:rPr>
+          <w:sz w:val="22"/>
+          <w:szCs w:val="22"/>
+          <w:lang w:eastAsia="zh-TW"/>
+        </w:rPr>
+        <w:t>.</w:t>
+      </w:r>
+      <w:r>
+        <w:rPr>
+          <w:sz w:val="22"/>
+          <w:szCs w:val="22"/>
+          <w:lang w:eastAsia="zh-TW"/>
+        </w:rPr>
+        <w:t xml:space="preserve"> </w:t>
+      </w:r>
+      <w:r>
+        <w:rPr>
+          <w:sz w:val="22"/>
+          <w:szCs w:val="22"/>
+          <w:lang w:eastAsia="zh-TW"/>
+        </w:rPr>
+        <w:t>When user types &lt;history&gt;, the program will show the past search keywords, the number of search, and the date that user last searched the keyword.</w:t>
+      </w:r>
+    </w:p>
+    <w:p>
+      <w:pPr>
+        <w:pStyle w:val="ListParagraph"/>
+        <w:numPr>
+          <w:ilvl w:val="0"/>
+          <w:numId w:val="3"/>
+        </w:numPr>
+        <w:rPr>
+          <w:sz w:val="22"/>
+          <w:szCs w:val="22"/>
+          <w:lang w:eastAsia="zh-TW"/>
+        </w:rPr>
+      </w:pPr>
+      <w:r>
+        <w:rPr>
+          <w:sz w:val="22"/>
+          <w:szCs w:val="22"/>
+          <w:lang w:eastAsia="zh-TW"/>
+        </w:rPr>
+        <w:t>Using the location data retrieved from Yelp API, the program generates a new window displaying the map of 10 restaurants.</w:t>
+      </w:r>
+    </w:p>
+    <w:p>
+      <w:pPr>
+        <w:pStyle w:val="ListParagraph"/>
+        <w:numPr>
+          <w:ilvl w:val="0"/>
+          <w:numId w:val="3"/>
+        </w:numPr>
+        <w:rPr>
+          <w:sz w:val="22"/>
+          <w:szCs w:val="22"/>
+          <w:lang w:eastAsia="zh-TW"/>
+        </w:rPr>
+      </w:pPr>
+      <w:r>
+        <w:rPr>
+          <w:sz w:val="22"/>
+          <w:szCs w:val="22"/>
+          <w:lang w:eastAsia="zh-TW"/>
+        </w:rPr>
+        <w:t xml:space="preserve">Based on the name of restaurant that user types in, the program accesses Yelp API “/business/{id}/reviews” to get the most recent reviews of that restaurant. Then prints out the reviews using Flask. </w:t>
+      </w:r>
+    </w:p>
+    <w:p>
+      <w:pPr>
+        <w:pStyle w:val="ListParagraph"/>
+        <w:rPr>
+          <w:sz w:val="22"/>
+          <w:szCs w:val="22"/>
+          <w:lang w:eastAsia="zh-TW"/>
+        </w:rPr>
+      </w:pPr>
+    </w:p>
+    <w:p>
+      <w:pPr>
+        <w:pStyle w:val="ListParagraph"/>
+        <w:rPr>
+          <w:sz w:val="22"/>
+          <w:szCs w:val="22"/>
+          <w:lang w:eastAsia="zh-TW"/>
+        </w:rPr>
+      </w:pPr>
+      <w:r>
+        <w:rPr>
+          <w:color w:val="808080" w:themeColor="background1" w:themeShade="80"/>
+          <w:sz w:val="22"/>
+          <w:szCs w:val="22"/>
+          <w:lang w:eastAsia="zh-TW"/>
+        </w:rPr>
+        <w:t xml:space="preserve"># Finding recipes part </w:t>
+      </w:r>
+    </w:p>
+    <w:p>
+      <w:pPr>
+        <w:pStyle w:val="ListParagraph"/>
+        <w:numPr>
+          <w:ilvl w:val="0"/>
+          <w:numId w:val="3"/>
+        </w:numPr>
+        <w:rPr>
+          <w:sz w:val="22"/>
+          <w:szCs w:val="22"/>
+          <w:lang w:eastAsia="zh-TW"/>
+        </w:rPr>
+      </w:pPr>
+      <w:r>
+        <w:rPr>
+          <w:sz w:val="22"/>
+          <w:szCs w:val="22"/>
+          <w:lang w:eastAsia="zh-TW"/>
+        </w:rPr>
+        <w:t xml:space="preserve">Once the user chooses &lt;recipes&gt; in step 1, the program will show a list of recipe categories, and return the top 3 “Most made today” in that category. (Website scrapping and crawling - </w:t>
+      </w:r>
+      <w:bookmarkStart w:id="0" w:name="_GoBack"/>
+      <w:r>
+        <w:rPr>
+          <w:sz w:val="22"/>
+          <w:szCs w:val="22"/>
+          <w:lang w:eastAsia="zh-TW"/>
+        </w:rPr>
+        <w:fldChar w:fldCharType="begin"/>
+      </w:r>
+      <w:r>
+        <w:rPr>
+          <w:sz w:val="22"/>
+          <w:szCs w:val="22"/>
+          <w:lang w:eastAsia="zh-TW"/>
+        </w:rPr>
+        <w:instrText xml:space="preserve"> HYPERLINK "https://www.allrecipes.com/" </w:instrText>
+      </w:r>
+      <w:r>
+        <w:rPr>
+          <w:sz w:val="22"/>
+          <w:szCs w:val="22"/>
+          <w:lang w:eastAsia="zh-TW"/>
+        </w:rPr>
+        <w:fldChar w:fldCharType="separate"/>
+      </w:r>
+      <w:r>
+        <w:rPr>
+          <w:rStyle w:val="Hyperlink"/>
+          <w:sz w:val="22"/>
+          <w:szCs w:val="22"/>
+          <w:lang w:eastAsia="zh-TW"/>
+        </w:rPr>
+        <w:t>https://www.allrecipes.com/</w:t>
+      </w:r>
+      <w:r>
+        <w:rPr>
+          <w:sz w:val="22"/>
+          <w:szCs w:val="22"/>
+          <w:lang w:eastAsia="zh-TW"/>
+        </w:rPr>
+        <w:fldChar w:fldCharType="end"/>
+      </w:r>
+      <w:bookmarkEnd w:id="0"/>
+      <w:r>
+        <w:rPr>
+          <w:sz w:val="22"/>
+          <w:szCs w:val="22"/>
+          <w:lang w:eastAsia="zh-TW"/>
+        </w:rPr>
+        <w:t xml:space="preserve"> )</w:t>
+      </w:r>
+      <w:r>
+        <w:rPr>
+          <w:sz w:val="22"/>
+          <w:szCs w:val="22"/>
+          <w:lang w:eastAsia="zh-TW"/>
+        </w:rPr>
+        <w:t xml:space="preserve"> </w:t>
+      </w:r>
+    </w:p>
+    <w:p>
+      <w:pPr>
+        <w:rPr>
+          <w:sz w:val="22"/>
+          <w:szCs w:val="22"/>
+          <w:lang w:eastAsia="zh-TW"/>
+        </w:rPr>
+      </w:pPr>
+    </w:p>
+    <w:p>
+      <w:pPr>
+        <w:rPr>
+          <w:b/>
+          <w:sz w:val="28"/>
+          <w:lang w:eastAsia="zh-TW"/>
+        </w:rPr>
+      </w:pPr>
+    </w:p>
+    <w:p>
+      <w:pPr>
+        <w:jc w:val="center"/>
+        <w:rPr>
+          <w:b/>
+          <w:sz w:val="28"/>
+          <w:lang w:eastAsia="zh-TW"/>
+        </w:rPr>
+      </w:pPr>
+    </w:p>
+    <w:p>
+      <w:pPr>
+        <w:rPr>
           <w:color w:val="FFFF00"/>
           <w:highlight w:val="black"/>
           <w:lang w:eastAsia="zh-TW"/>
         </w:rPr>
+      </w:pPr>
+      <w:r>
+        <w:rPr>
+          <w:rFonts w:hint="eastAsia"/>
+          <w:color w:val="FFFF00"/>
+          <w:highlight w:val="black"/>
+          <w:lang w:eastAsia="zh-TW"/>
+        </w:rPr>
+        <w:t xml:space="preserve">  </w:t>
+      </w:r>
+      <w:r>
+        <w:rPr>
+          <w:rFonts w:hint="eastAsia"/>
+          <w:color w:val="FFFF00"/>
+          <w:highlight w:val="black"/>
+          <w:lang w:eastAsia="zh-TW"/>
+        </w:rPr>
+        <w:t xml:space="preserve">Commit: </w:t>
+      </w:r>
+      <w:r>
+        <w:rPr>
+          <w:rFonts w:hint="eastAsia"/>
+          <w:color w:val="FFFF00"/>
+          <w:highlight w:val="black"/>
+          <w:lang w:eastAsia="zh-TW"/>
+        </w:rPr>
+        <w:t xml:space="preserve">Final </w:t>
+      </w:r>
+      <w:r>
+        <w:rPr>
+          <w:rFonts w:hint="eastAsia"/>
+          <w:color w:val="FFFF00"/>
+          <w:highlight w:val="black"/>
+          <w:lang w:eastAsia="zh-TW"/>
+        </w:rPr>
+        <w:t xml:space="preserve">Project </w:t>
+      </w:r>
+      <w:r>
+        <w:rPr>
+          <w:rFonts w:hint="eastAsia"/>
+          <w:color w:val="FFFF00"/>
+          <w:highlight w:val="black"/>
+          <w:lang w:eastAsia="zh-TW"/>
+        </w:rPr>
+        <w:t>Checkpoint</w:t>
+      </w:r>
+      <w:r>
+        <w:rPr>
+          <w:rFonts w:hint="eastAsia"/>
+          <w:color w:val="FFFF00"/>
+          <w:lang w:eastAsia="zh-TW"/>
+        </w:rPr>
+        <w:t xml:space="preserve">  </w:t>
+      </w:r>
+      <w:r>
+        <w:rPr>
+          <w:rFonts w:hint="eastAsia"/>
+          <w:color w:val="FFFF00"/>
+          <w:highlight w:val="black"/>
+          <w:lang w:eastAsia="zh-TW"/>
+        </w:rPr>
         <w:t xml:space="preserve"> </w:t>
       </w:r>
     </w:p>
     <w:p>
       <w:pPr>
         <w:rPr>
-          <w:rFonts w:hint="eastAsia"/>
           <w:color w:val="FFFFFF" w:themeColor="background1"/>
           <w:highlight w:val="black"/>
           <w:lang w:eastAsia="zh-TW"/>
@@ -125,7 +1096,6 @@
     <w:p>
       <w:pPr>
         <w:rPr>
-          <w:rFonts w:hint="eastAsia"/>
           <w:color w:val="FFFFFF" w:themeColor="background1"/>
           <w:lang w:eastAsia="zh-TW"/>
         </w:rPr>
@@ -404,7 +1374,17 @@
           <w:vertAlign w:val="superscript"/>
           <w:lang w:eastAsia="zh-TW"/>
         </w:rPr>
-        <w:t xml:space="preserve">Note 1 </w:t>
+        <w:t xml:space="preserve">Note </w:t>
+      </w:r>
+      <w:proofErr w:type="gramStart"/>
+      <w:r>
+        <w:rPr>
+          <w:sz w:val="22"/>
+          <w:szCs w:val="22"/>
+          <w:vertAlign w:val="superscript"/>
+          <w:lang w:eastAsia="zh-TW"/>
+        </w:rPr>
+        <w:t xml:space="preserve">1 </w:t>
       </w:r>
       <w:r>
         <w:rPr>
@@ -414,6 +1394,7 @@
         </w:rPr>
         <w:t>:</w:t>
       </w:r>
+      <w:proofErr w:type="gramEnd"/>
       <w:r>
         <w:rPr>
           <w:sz w:val="22"/>
@@ -677,7 +1658,25 @@
           <w:szCs w:val="22"/>
           <w:lang w:eastAsia="zh-TW"/>
         </w:rPr>
-        <w:t>Check Open Table &lt;opentable&gt;: display the list of restaurants that user can make reservation via Open Table</w:t>
+        <w:t>Check Open Table &lt;</w:t>
+      </w:r>
+      <w:proofErr w:type="spellStart"/>
+      <w:r>
+        <w:rPr>
+          <w:sz w:val="22"/>
+          <w:szCs w:val="22"/>
+          <w:lang w:eastAsia="zh-TW"/>
+        </w:rPr>
+        <w:t>opentable</w:t>
+      </w:r>
+      <w:proofErr w:type="spellEnd"/>
+      <w:r>
+        <w:rPr>
+          <w:sz w:val="22"/>
+          <w:szCs w:val="22"/>
+          <w:lang w:eastAsia="zh-TW"/>
+        </w:rPr>
+        <w:t>&gt;: display the list of restaurants that user can make reservation via Open Table</w:t>
       </w:r>
       <w:r>
         <w:rPr>
@@ -707,7 +1706,25 @@
           <w:szCs w:val="22"/>
           <w:lang w:eastAsia="zh-TW"/>
         </w:rPr>
-        <w:t xml:space="preserve">New search &lt;search keyword&gt;: </w:t>
+        <w:t>New search &lt;</w:t>
+      </w:r>
+      <w:proofErr w:type="spellStart"/>
+      <w:r>
+        <w:rPr>
+          <w:sz w:val="22"/>
+          <w:szCs w:val="22"/>
+          <w:lang w:eastAsia="zh-TW"/>
+        </w:rPr>
+        <w:t>search</w:t>
+      </w:r>
+      <w:proofErr w:type="spellEnd"/>
+      <w:r>
+        <w:rPr>
+          <w:sz w:val="22"/>
+          <w:szCs w:val="22"/>
+          <w:lang w:eastAsia="zh-TW"/>
+        </w:rPr>
+        <w:t xml:space="preserve"> keyword&gt;: </w:t>
       </w:r>
       <w:r>
         <w:rPr>
@@ -1021,7 +2038,6 @@
           <w:szCs w:val="22"/>
           <w:lang w:eastAsia="zh-TW"/>
         </w:rPr>
-        <w:lastRenderedPageBreak/>
         <w:t>Flask: Display the most recent reviews of a restaurant (step 6)</w:t>
       </w:r>
     </w:p>
@@ -1038,13 +2054,23 @@
           <w:lang w:eastAsia="zh-TW"/>
         </w:rPr>
       </w:pPr>
-      <w:r>
-        <w:rPr>
-          <w:sz w:val="22"/>
-          <w:szCs w:val="22"/>
-          <w:lang w:eastAsia="zh-TW"/>
-        </w:rPr>
-        <w:t xml:space="preserve">Plotly: Display the map of searched restaurants (step 5) </w:t>
+      <w:proofErr w:type="spellStart"/>
+      <w:r>
+        <w:rPr>
+          <w:sz w:val="22"/>
+          <w:szCs w:val="22"/>
+          <w:lang w:eastAsia="zh-TW"/>
+        </w:rPr>
+        <w:t>Plotly</w:t>
+      </w:r>
+      <w:proofErr w:type="spellEnd"/>
+      <w:r>
+        <w:rPr>
+          <w:sz w:val="22"/>
+          <w:szCs w:val="22"/>
+          <w:lang w:eastAsia="zh-TW"/>
+        </w:rPr>
+        <w:t xml:space="preserve">: Display the map of searched restaurants (step 5) </w:t>
       </w:r>
     </w:p>
     <w:p>
@@ -1245,6 +2271,7 @@
       </w:pPr>
       <w:r>
         <w:rPr>
+          <w:noProof/>
           <w:sz w:val="22"/>
           <w:szCs w:val="22"/>
           <w:lang w:eastAsia="zh-TW"/>
@@ -1298,6 +2325,7 @@
       </w:pPr>
       <w:r>
         <w:rPr>
+          <w:noProof/>
           <w:sz w:val="22"/>
           <w:szCs w:val="22"/>
           <w:lang w:eastAsia="zh-TW"/>
@@ -1351,6 +2379,7 @@
       </w:pPr>
       <w:r>
         <w:rPr>
+          <w:noProof/>
           <w:sz w:val="22"/>
           <w:szCs w:val="22"/>
           <w:lang w:eastAsia="zh-TW"/>
@@ -1400,7 +2429,6 @@
           <w:numId w:val="5"/>
         </w:numPr>
         <w:rPr>
-          <w:rFonts w:hint="eastAsia"/>
           <w:sz w:val="22"/>
           <w:szCs w:val="22"/>
           <w:lang w:eastAsia="zh-TW"/>
@@ -1449,7 +2477,6 @@
           <w:numId w:val="5"/>
         </w:numPr>
         <w:rPr>
-          <w:rFonts w:hint="eastAsia"/>
           <w:sz w:val="22"/>
           <w:szCs w:val="22"/>
           <w:lang w:eastAsia="zh-TW"/>
@@ -1473,7 +2500,6 @@
           <w:numId w:val="5"/>
         </w:numPr>
         <w:rPr>
-          <w:rFonts w:hint="eastAsia"/>
           <w:sz w:val="22"/>
           <w:szCs w:val="22"/>
           <w:lang w:eastAsia="zh-TW"/>
@@ -1514,7 +2540,6 @@
           <w:numId w:val="5"/>
         </w:numPr>
         <w:rPr>
-          <w:rFonts w:hint="eastAsia"/>
           <w:sz w:val="22"/>
           <w:szCs w:val="22"/>
           <w:lang w:eastAsia="zh-TW"/>
@@ -1538,7 +2563,6 @@
           <w:numId w:val="5"/>
         </w:numPr>
         <w:rPr>
-          <w:rFonts w:hint="eastAsia"/>
           <w:sz w:val="22"/>
           <w:szCs w:val="22"/>
           <w:lang w:eastAsia="zh-TW"/>
@@ -1588,6 +2612,7 @@
       </w:pPr>
       <w:r>
         <w:rPr>
+          <w:noProof/>
           <w:sz w:val="22"/>
           <w:szCs w:val="22"/>
           <w:lang w:eastAsia="zh-TW"/>
@@ -1637,7 +2662,6 @@
           <w:numId w:val="5"/>
         </w:numPr>
         <w:rPr>
-          <w:rFonts w:hint="eastAsia"/>
           <w:sz w:val="22"/>
           <w:szCs w:val="22"/>
           <w:lang w:eastAsia="zh-TW"/>
@@ -1668,7 +2692,6 @@
           <w:numId w:val="5"/>
         </w:numPr>
         <w:rPr>
-          <w:rFonts w:hint="eastAsia"/>
           <w:sz w:val="22"/>
           <w:szCs w:val="22"/>
           <w:lang w:eastAsia="zh-TW"/>
@@ -1692,7 +2715,6 @@
           <w:numId w:val="5"/>
         </w:numPr>
         <w:rPr>
-          <w:rFonts w:hint="eastAsia"/>
           <w:sz w:val="22"/>
           <w:szCs w:val="22"/>
           <w:lang w:eastAsia="zh-TW"/>
@@ -1733,20 +2755,30 @@
           <w:numId w:val="5"/>
         </w:numPr>
         <w:rPr>
-          <w:rFonts w:hint="eastAsia"/>
-          <w:sz w:val="22"/>
-          <w:szCs w:val="22"/>
-          <w:lang w:eastAsia="zh-TW"/>
-        </w:rPr>
-      </w:pPr>
-      <w:r>
-        <w:rPr>
-          <w:rFonts w:hint="eastAsia"/>
-          <w:sz w:val="22"/>
-          <w:szCs w:val="22"/>
-          <w:lang w:eastAsia="zh-TW"/>
-        </w:rPr>
-        <w:t>Plotly: Haven</w:t>
+          <w:sz w:val="22"/>
+          <w:szCs w:val="22"/>
+          <w:lang w:eastAsia="zh-TW"/>
+        </w:rPr>
+      </w:pPr>
+      <w:proofErr w:type="spellStart"/>
+      <w:r>
+        <w:rPr>
+          <w:rFonts w:hint="eastAsia"/>
+          <w:sz w:val="22"/>
+          <w:szCs w:val="22"/>
+          <w:lang w:eastAsia="zh-TW"/>
+        </w:rPr>
+        <w:t>Plotly</w:t>
+      </w:r>
+      <w:proofErr w:type="spellEnd"/>
+      <w:r>
+        <w:rPr>
+          <w:rFonts w:hint="eastAsia"/>
+          <w:sz w:val="22"/>
+          <w:szCs w:val="22"/>
+          <w:lang w:eastAsia="zh-TW"/>
+        </w:rPr>
+        <w:t>: Haven</w:t>
       </w:r>
       <w:r>
         <w:rPr>
@@ -1774,7 +2806,6 @@
           <w:numId w:val="5"/>
         </w:numPr>
         <w:rPr>
-          <w:rFonts w:hint="eastAsia"/>
           <w:sz w:val="22"/>
           <w:szCs w:val="22"/>
           <w:lang w:eastAsia="zh-TW"/>
@@ -1798,7 +2829,6 @@
           <w:numId w:val="5"/>
         </w:numPr>
         <w:rPr>
-          <w:rFonts w:hint="eastAsia"/>
           <w:sz w:val="22"/>
           <w:szCs w:val="22"/>
           <w:lang w:eastAsia="zh-TW"/>
@@ -1929,12 +2959,28 @@
           <w:lang w:eastAsia="zh-TW"/>
         </w:rPr>
       </w:pPr>
+      <w:proofErr w:type="spellStart"/>
       <w:r>
         <w:rPr>
           <w:b/>
           <w:lang w:eastAsia="zh-TW"/>
         </w:rPr>
-        <w:t xml:space="preserve">Github Link: </w:t>
+        <w:t>Github</w:t>
+      </w:r>
+      <w:proofErr w:type="spellEnd"/>
+      <w:r>
+        <w:rPr>
+          <w:b/>
+          <w:lang w:eastAsia="zh-TW"/>
+        </w:rPr>
+        <w:t xml:space="preserve"> Link: </w:t>
+      </w:r>
+      <w:r>
+        <w:rPr>
+          <w:b/>
+          <w:lang w:eastAsia="zh-TW"/>
+        </w:rPr>
+        <w:t>https://github.com/evelynywyu/SI507-Final</w:t>
       </w:r>
     </w:p>
     <w:p>
@@ -1951,21 +2997,18 @@
         </w:rPr>
         <w:t xml:space="preserve">You can find my final project codes here! </w:t>
       </w:r>
-      <w:bookmarkStart w:id="0" w:name="_GoBack"/>
-      <w:bookmarkEnd w:id="0"/>
-    </w:p>
-    <w:p>
-      <w:pPr>
-        <w:rPr>
-          <w:sz w:val="22"/>
-          <w:lang w:eastAsia="zh-TW"/>
-        </w:rPr>
-      </w:pPr>
-    </w:p>
-    <w:p>
-      <w:pPr>
-        <w:rPr>
-          <w:rFonts w:hint="eastAsia"/>
+    </w:p>
+    <w:p>
+      <w:pPr>
+        <w:rPr>
+          <w:sz w:val="22"/>
+          <w:lang w:eastAsia="zh-TW"/>
+        </w:rPr>
+      </w:pPr>
+    </w:p>
+    <w:p>
+      <w:pPr>
+        <w:rPr>
           <w:b/>
           <w:lang w:eastAsia="zh-TW"/>
         </w:rPr>
@@ -1974,7 +3017,6 @@
     <w:p>
       <w:pPr>
         <w:rPr>
-          <w:rFonts w:hint="eastAsia"/>
           <w:color w:val="FFFF00"/>
           <w:highlight w:val="black"/>
           <w:lang w:eastAsia="zh-TW"/>
@@ -2020,7 +3062,6 @@
     <w:p>
       <w:pPr>
         <w:rPr>
-          <w:rFonts w:hint="eastAsia"/>
           <w:color w:val="FFFFFF" w:themeColor="background1"/>
           <w:highlight w:val="black"/>
           <w:lang w:eastAsia="zh-TW"/>
@@ -2044,6 +3085,7 @@
         </w:rPr>
         <w:t xml:space="preserve">Author: </w:t>
       </w:r>
+      <w:proofErr w:type="spellStart"/>
       <w:r>
         <w:rPr>
           <w:rFonts w:hint="eastAsia"/>
@@ -2051,8 +3093,9 @@
           <w:highlight w:val="black"/>
           <w:lang w:eastAsia="zh-TW"/>
         </w:rPr>
-        <w:t>Jie-Wei Wu</w:t>
-      </w:r>
+        <w:t>Jie</w:t>
+      </w:r>
+      <w:proofErr w:type="spellEnd"/>
       <w:r>
         <w:rPr>
           <w:rFonts w:hint="eastAsia"/>
@@ -2060,13 +3103,12 @@
           <w:highlight w:val="black"/>
           <w:lang w:eastAsia="zh-TW"/>
         </w:rPr>
-        <w:t xml:space="preserve"> </w:t>
-      </w:r>
-    </w:p>
-    <w:p>
-      <w:pPr>
-        <w:rPr>
-          <w:rFonts w:hint="eastAsia"/>
+        <w:t xml:space="preserve">-Wei Wu </w:t>
+      </w:r>
+    </w:p>
+    <w:p>
+      <w:pPr>
+        <w:rPr>
           <w:color w:val="FFFFFF" w:themeColor="background1"/>
           <w:lang w:eastAsia="zh-TW"/>
         </w:rPr>
@@ -2110,7 +3152,6 @@
     <w:p>
       <w:pPr>
         <w:rPr>
-          <w:rFonts w:hint="eastAsia"/>
           <w:lang w:eastAsia="zh-TW"/>
         </w:rPr>
       </w:pPr>
@@ -2146,30 +3187,65 @@
           <w:szCs w:val="22"/>
           <w:lang w:eastAsia="zh-TW"/>
         </w:rPr>
-        <w:t>You didn't mention how you gonna store the data.</w:t>
-      </w:r>
-    </w:p>
-    <w:p>
-      <w:pPr>
-        <w:rPr>
-          <w:sz w:val="22"/>
-          <w:szCs w:val="22"/>
-          <w:lang w:eastAsia="zh-TW"/>
-        </w:rPr>
-      </w:pPr>
-      <w:r>
-        <w:rPr>
-          <w:sz w:val="22"/>
-          <w:szCs w:val="22"/>
-          <w:lang w:eastAsia="zh-TW"/>
-        </w:rPr>
-        <w:t>One thing I will suggest is to list each table and the columns of them (like hw 11) to help you have a clear picture of each table. Also make sure you will have two tables when implementing. This is the requirement of the final project.</w:t>
-      </w:r>
-    </w:p>
-    <w:p>
-      <w:pPr>
-        <w:rPr>
-          <w:rFonts w:hint="eastAsia"/>
+        <w:t xml:space="preserve">You didn't mention how you </w:t>
+      </w:r>
+      <w:proofErr w:type="spellStart"/>
+      <w:r>
+        <w:rPr>
+          <w:sz w:val="22"/>
+          <w:szCs w:val="22"/>
+          <w:lang w:eastAsia="zh-TW"/>
+        </w:rPr>
+        <w:t>gonna</w:t>
+      </w:r>
+      <w:proofErr w:type="spellEnd"/>
+      <w:r>
+        <w:rPr>
+          <w:sz w:val="22"/>
+          <w:szCs w:val="22"/>
+          <w:lang w:eastAsia="zh-TW"/>
+        </w:rPr>
+        <w:t xml:space="preserve"> store the data.</w:t>
+      </w:r>
+    </w:p>
+    <w:p>
+      <w:pPr>
+        <w:rPr>
+          <w:sz w:val="22"/>
+          <w:szCs w:val="22"/>
+          <w:lang w:eastAsia="zh-TW"/>
+        </w:rPr>
+      </w:pPr>
+      <w:r>
+        <w:rPr>
+          <w:sz w:val="22"/>
+          <w:szCs w:val="22"/>
+          <w:lang w:eastAsia="zh-TW"/>
+        </w:rPr>
+        <w:t xml:space="preserve">One thing I will suggest is to list each table and the columns of them (like </w:t>
+      </w:r>
+      <w:proofErr w:type="spellStart"/>
+      <w:r>
+        <w:rPr>
+          <w:sz w:val="22"/>
+          <w:szCs w:val="22"/>
+          <w:lang w:eastAsia="zh-TW"/>
+        </w:rPr>
+        <w:t>hw</w:t>
+      </w:r>
+      <w:proofErr w:type="spellEnd"/>
+      <w:r>
+        <w:rPr>
+          <w:sz w:val="22"/>
+          <w:szCs w:val="22"/>
+          <w:lang w:eastAsia="zh-TW"/>
+        </w:rPr>
+        <w:t xml:space="preserve"> 11) to help you have a clear picture of each table. Also make sure you will have two tables when implementing. This is the requirement of the final project.</w:t>
+      </w:r>
+    </w:p>
+    <w:p>
+      <w:pPr>
+        <w:rPr>
           <w:sz w:val="22"/>
           <w:szCs w:val="22"/>
           <w:lang w:eastAsia="zh-TW"/>
@@ -2213,7 +3289,6 @@
     <w:p>
       <w:pPr>
         <w:rPr>
-          <w:rFonts w:hint="eastAsia"/>
           <w:b/>
           <w:sz w:val="28"/>
           <w:lang w:eastAsia="zh-TW"/>
@@ -2223,7 +3298,6 @@
     <w:p>
       <w:pPr>
         <w:rPr>
-          <w:rFonts w:hint="eastAsia"/>
           <w:b/>
           <w:sz w:val="28"/>
           <w:lang w:eastAsia="zh-TW"/>
@@ -2233,7 +3307,6 @@
     <w:p>
       <w:pPr>
         <w:rPr>
-          <w:rFonts w:hint="eastAsia"/>
           <w:b/>
           <w:sz w:val="28"/>
           <w:lang w:eastAsia="zh-TW"/>
@@ -2243,7 +3316,6 @@
     <w:p>
       <w:pPr>
         <w:rPr>
-          <w:rFonts w:hint="eastAsia"/>
           <w:color w:val="FFFF00"/>
           <w:highlight w:val="black"/>
           <w:lang w:eastAsia="zh-TW"/>
@@ -2306,7 +3378,6 @@
     <w:p>
       <w:pPr>
         <w:rPr>
-          <w:rFonts w:hint="eastAsia"/>
           <w:color w:val="FFFFFF" w:themeColor="background1"/>
           <w:highlight w:val="black"/>
           <w:lang w:eastAsia="zh-TW"/>
@@ -2328,7 +3399,7 @@
           <w:highlight w:val="black"/>
           <w:lang w:eastAsia="zh-TW"/>
         </w:rPr>
-        <w:t>Author:</w:t>
+        <w:t>Author: Yiu-Wen Yu</w:t>
       </w:r>
       <w:r>
         <w:rPr>
@@ -2337,8 +3408,16 @@
           <w:highlight w:val="black"/>
           <w:lang w:eastAsia="zh-TW"/>
         </w:rPr>
-        <w:t xml:space="preserve"> Yiu-Wen Yu</w:t>
-      </w:r>
+        <w:t xml:space="preserve"> </w:t>
+      </w:r>
+    </w:p>
+    <w:p>
+      <w:pPr>
+        <w:rPr>
+          <w:color w:val="FFFFFF" w:themeColor="background1"/>
+          <w:lang w:eastAsia="zh-TW"/>
+        </w:rPr>
+      </w:pPr>
       <w:r>
         <w:rPr>
           <w:rFonts w:hint="eastAsia"/>
@@ -2346,17 +3425,8 @@
           <w:highlight w:val="black"/>
           <w:lang w:eastAsia="zh-TW"/>
         </w:rPr>
-        <w:t xml:space="preserve"> </w:t>
-      </w:r>
-    </w:p>
-    <w:p>
-      <w:pPr>
-        <w:rPr>
-          <w:rFonts w:hint="eastAsia"/>
-          <w:color w:val="FFFFFF" w:themeColor="background1"/>
-          <w:lang w:eastAsia="zh-TW"/>
-        </w:rPr>
-      </w:pPr>
+        <w:t xml:space="preserve">  </w:t>
+      </w:r>
       <w:r>
         <w:rPr>
           <w:rFonts w:hint="eastAsia"/>
@@ -2364,7 +3434,7 @@
           <w:highlight w:val="black"/>
           <w:lang w:eastAsia="zh-TW"/>
         </w:rPr>
-        <w:t xml:space="preserve">  </w:t>
+        <w:t>Date:</w:t>
       </w:r>
       <w:r>
         <w:rPr>
@@ -2373,21 +3443,12 @@
           <w:highlight w:val="black"/>
           <w:lang w:eastAsia="zh-TW"/>
         </w:rPr>
-        <w:t>Date:</w:t>
+        <w:t xml:space="preserve"> 2018/03/25</w:t>
       </w:r>
       <w:r>
         <w:rPr>
           <w:rFonts w:hint="eastAsia"/>
           <w:color w:val="FFFFFF" w:themeColor="background1"/>
-          <w:highlight w:val="black"/>
-          <w:lang w:eastAsia="zh-TW"/>
-        </w:rPr>
-        <w:t xml:space="preserve"> 2018/03/25</w:t>
-      </w:r>
-      <w:r>
-        <w:rPr>
-          <w:rFonts w:hint="eastAsia"/>
-          <w:color w:val="FFFFFF" w:themeColor="background1"/>
           <w:lang w:eastAsia="zh-TW"/>
         </w:rPr>
         <w:t xml:space="preserve">   </w:t>
@@ -2396,7 +3457,6 @@
     <w:p>
       <w:pPr>
         <w:rPr>
-          <w:rFonts w:hint="eastAsia"/>
           <w:b/>
           <w:lang w:eastAsia="zh-TW"/>
         </w:rPr>
@@ -2406,7 +3466,6 @@
       <w:pPr>
         <w:jc w:val="center"/>
         <w:rPr>
-          <w:rFonts w:hint="eastAsia"/>
           <w:b/>
           <w:sz w:val="28"/>
           <w:lang w:eastAsia="zh-TW"/>
@@ -2446,7 +3505,21 @@
         <w:rPr>
           <w:lang w:eastAsia="zh-TW"/>
         </w:rPr>
-        <w:t>GSI: Jie-Wei Wu</w:t>
+        <w:t xml:space="preserve">GSI: </w:t>
+      </w:r>
+      <w:proofErr w:type="spellStart"/>
+      <w:r>
+        <w:rPr>
+          <w:lang w:eastAsia="zh-TW"/>
+        </w:rPr>
+        <w:t>Jie</w:t>
+      </w:r>
+      <w:proofErr w:type="spellEnd"/>
+      <w:r>
+        <w:rPr>
+          <w:lang w:eastAsia="zh-TW"/>
+        </w:rPr>
+        <w:t>-Wei Wu</w:t>
       </w:r>
     </w:p>
     <w:p>
@@ -2488,7 +3561,6 @@
     <w:p>
       <w:pPr>
         <w:rPr>
-          <w:rFonts w:hint="eastAsia"/>
           <w:b/>
           <w:lang w:eastAsia="zh-TW"/>
         </w:rPr>
@@ -2497,7 +3569,6 @@
     <w:p>
       <w:pPr>
         <w:rPr>
-          <w:rFonts w:hint="eastAsia"/>
           <w:b/>
           <w:lang w:eastAsia="zh-TW"/>
         </w:rPr>
@@ -2506,7 +3577,6 @@
     <w:p>
       <w:pPr>
         <w:rPr>
-          <w:rFonts w:hint="eastAsia"/>
           <w:b/>
           <w:lang w:eastAsia="zh-TW"/>
         </w:rPr>
@@ -2552,7 +3622,21 @@
         <w:rPr>
           <w:lang w:eastAsia="zh-TW"/>
         </w:rPr>
-        <w:t xml:space="preserve">that have the highest customer rating from Yelp. After seeing the list, users can then check whether they can reserve tables via OpenTable. </w:t>
+        <w:t xml:space="preserve">that have the highest customer rating from Yelp. After seeing the list, users can then check whether they can reserve tables via </w:t>
+      </w:r>
+      <w:proofErr w:type="spellStart"/>
+      <w:r>
+        <w:rPr>
+          <w:lang w:eastAsia="zh-TW"/>
+        </w:rPr>
+        <w:t>OpenTable</w:t>
+      </w:r>
+      <w:proofErr w:type="spellEnd"/>
+      <w:r>
+        <w:rPr>
+          <w:lang w:eastAsia="zh-TW"/>
+        </w:rPr>
+        <w:t xml:space="preserve">. </w:t>
       </w:r>
     </w:p>
     <w:p>
@@ -2746,7 +3830,14 @@
         <w:rPr>
           <w:lang w:eastAsia="zh-TW"/>
         </w:rPr>
-        <w:t>2) Open</w:t>
+        <w:t xml:space="preserve">2) </w:t>
+      </w:r>
+      <w:proofErr w:type="spellStart"/>
+      <w:r>
+        <w:rPr>
+          <w:lang w:eastAsia="zh-TW"/>
+        </w:rPr>
+        <w:t>Open</w:t>
       </w:r>
       <w:r>
         <w:rPr>
@@ -2754,6 +3845,7 @@
         </w:rPr>
         <w:t>Table</w:t>
       </w:r>
+      <w:proofErr w:type="spellEnd"/>
     </w:p>
     <w:p>
       <w:pPr>
@@ -2776,8 +3868,16 @@
         <w:rPr>
           <w:lang w:eastAsia="zh-TW"/>
         </w:rPr>
-        <w:t>Based on user’s input, search whether user can reserve a table at the selected restaurant on OpenTable</w:t>
-      </w:r>
+        <w:t xml:space="preserve">Based on user’s input, search whether user can reserve a table at the selected restaurant on </w:t>
+      </w:r>
+      <w:proofErr w:type="spellStart"/>
+      <w:r>
+        <w:rPr>
+          <w:lang w:eastAsia="zh-TW"/>
+        </w:rPr>
+        <w:t>OpenTable</w:t>
+      </w:r>
+      <w:proofErr w:type="spellEnd"/>
     </w:p>
     <w:p>
       <w:pPr>
@@ -2917,6 +4017,7 @@
         </w:rPr>
         <w:t xml:space="preserve">A map that shows 10 restaurants via </w:t>
       </w:r>
+      <w:proofErr w:type="spellStart"/>
       <w:r>
         <w:rPr>
           <w:b/>
@@ -2938,6 +4039,7 @@
         </w:rPr>
         <w:t>y</w:t>
       </w:r>
+      <w:proofErr w:type="spellEnd"/>
       <w:r>
         <w:rPr>
           <w:lang w:eastAsia="zh-TW"/>
@@ -2955,7 +4057,21 @@
         <w:rPr>
           <w:lang w:eastAsia="zh-TW"/>
         </w:rPr>
-        <w:t xml:space="preserve">2) An interactive command line that asks users which restaurant user to check on the OpenTable.  </w:t>
+        <w:t xml:space="preserve">2) An interactive command line that asks users which restaurant user to check on the </w:t>
+      </w:r>
+      <w:proofErr w:type="spellStart"/>
+      <w:r>
+        <w:rPr>
+          <w:lang w:eastAsia="zh-TW"/>
+        </w:rPr>
+        <w:t>OpenTable</w:t>
+      </w:r>
+      <w:proofErr w:type="spellEnd"/>
+      <w:r>
+        <w:rPr>
+          <w:lang w:eastAsia="zh-TW"/>
+        </w:rPr>
+        <w:t xml:space="preserve">.  </w:t>
       </w:r>
     </w:p>
     <w:p>
@@ -2970,6 +4086,7 @@
         </w:rPr>
         <w:t xml:space="preserve">3) A bar chart shows the rating of 10 restaurants via </w:t>
       </w:r>
+      <w:proofErr w:type="spellStart"/>
       <w:r>
         <w:rPr>
           <w:b/>
@@ -2991,6 +4108,7 @@
         </w:rPr>
         <w:t>y</w:t>
       </w:r>
+      <w:proofErr w:type="spellEnd"/>
       <w:r>
         <w:rPr>
           <w:lang w:eastAsia="zh-TW"/>
@@ -4006,6 +5124,18 @@
       <w:u w:val="single"/>
     </w:rPr>
   </w:style>
+  <w:style w:type="character" w:styleId="FollowedHyperlink">
+    <w:name w:val="FollowedHyperlink"/>
+    <w:basedOn w:val="DefaultParagraphFont"/>
+    <w:uiPriority w:val="99"/>
+    <w:semiHidden/>
+    <w:unhideWhenUsed/>
+    <w:rsid w:val="007F60D2"/>
+    <w:rPr>
+      <w:color w:val="954F72" w:themeColor="followedHyperlink"/>
+      <w:u w:val="single"/>
+    </w:rPr>
+  </w:style>
 </w:styles>
 </file>
 

</xml_diff>